<commit_message>
Parse the digest author from the docx file and use it in the output file and email subject.
</commit_message>
<xml_diff>
--- a/tests/files_source/DIGEST 99999.docx
+++ b/tests/files_source/DIGEST 99999.docx
@@ -10,24 +10,27 @@
       </w:pPr>
       <w:r>
         <w:rPr>
-          <w:rFonts w:eastAsia="Times New Roman" w:ascii="Arial" w:hAnsi="Arial"/>
+          <w:rFonts w:eastAsia="Times New Roman" w:cs="Arial" w:ascii="Arial" w:hAnsi="Arial"/>
           <w:b/>
           <w:color w:val="000000"/>
+          <w:szCs w:val="20"/>
           <w:shd w:fill="FFFFFF" w:val="clear"/>
           <w:lang w:val="en-GB"/>
         </w:rPr>
-        <w:t>DIGEST TITLE</w:t>
+        <w:t>AUTHOR</w:t>
         <w:br/>
       </w:r>
       <w:r>
         <w:rPr>
-          <w:rFonts w:cs="Arial" w:ascii="Arial" w:hAnsi="Arial"/>
-          <w:bCs/>
+          <w:rFonts w:eastAsia="Times New Roman" w:cs="Arial" w:ascii="Arial" w:hAnsi="Arial"/>
+          <w:b w:val="false"/>
+          <w:bCs w:val="false"/>
           <w:color w:val="000000"/>
           <w:szCs w:val="20"/>
-          <w:lang w:val="en-GB"/>
-        </w:rPr>
-        <w:t>Fishing for errors in the tests</w:t>
+          <w:shd w:fill="FFFFFF" w:val="clear"/>
+          <w:lang w:val="en-GB"/>
+        </w:rPr>
+        <w:t>Anonymous</w:t>
       </w:r>
     </w:p>
     <w:p>
@@ -38,56 +41,24 @@
       </w:pPr>
       <w:r>
         <w:rPr>
-          <w:rFonts w:ascii="Arial" w:hAnsi="Arial"/>
+          <w:rFonts w:eastAsia="Times New Roman" w:ascii="Arial" w:hAnsi="Arial"/>
           <w:b/>
-          <w:lang w:val="en-GB"/>
-        </w:rPr>
-        <w:t>DIGEST ONE-SENTENCE SUMMARY</w:t>
+          <w:color w:val="000000"/>
+          <w:shd w:fill="FFFFFF" w:val="clear"/>
+          <w:lang w:val="en-GB"/>
+        </w:rPr>
+        <w:t>DIGEST TITLE</w:t>
         <w:br/>
       </w:r>
       <w:r>
         <w:rPr>
           <w:rFonts w:cs="Arial" w:ascii="Arial" w:hAnsi="Arial"/>
-          <w:lang w:val="en-GB"/>
-        </w:rPr>
-        <w:t xml:space="preserve">Testing a document which mimics the format of a file we’ve used  before </w:t>
-      </w:r>
-      <w:r>
-        <w:rPr>
-          <w:rFonts w:cs="Arial" w:ascii="Arial" w:hAnsi="Arial"/>
-          <w:lang w:val="en-GB"/>
-        </w:rPr>
-        <w:t>plus CO</w:t>
-      </w:r>
-      <w:r>
-        <w:rPr>
-          <w:rFonts w:cs="Arial" w:ascii="Arial" w:hAnsi="Arial"/>
-          <w:vertAlign w:val="subscript"/>
-          <w:lang w:val="en-GB"/>
-        </w:rPr>
-        <w:t xml:space="preserve">2 </w:t>
-      </w:r>
-      <w:r>
-        <w:rPr>
-          <w:rFonts w:cs="Arial" w:ascii="Arial" w:hAnsi="Arial"/>
-          <w:lang w:val="en-GB"/>
-        </w:rPr>
-        <w:t>and Ca</w:t>
-      </w:r>
-      <w:r>
-        <w:rPr>
-          <w:rFonts w:cs="Arial" w:ascii="Arial" w:hAnsi="Arial"/>
-          <w:vertAlign w:val="superscript"/>
-          <w:lang w:val="en-GB"/>
-        </w:rPr>
-        <w:t>2+</w:t>
-      </w:r>
-      <w:r>
-        <w:rPr>
-          <w:rFonts w:cs="Arial" w:ascii="Arial" w:hAnsi="Arial"/>
-          <w:lang w:val="en-GB"/>
-        </w:rPr>
-        <w:t>.</w:t>
+          <w:bCs/>
+          <w:color w:val="000000"/>
+          <w:szCs w:val="20"/>
+          <w:lang w:val="en-GB"/>
+        </w:rPr>
+        <w:t>Fishing for errors in the tests</w:t>
       </w:r>
     </w:p>
     <w:p>
@@ -98,6 +69,60 @@
       </w:pPr>
       <w:r>
         <w:rPr>
+          <w:rFonts w:ascii="Arial" w:hAnsi="Arial"/>
+          <w:b/>
+          <w:lang w:val="en-GB"/>
+        </w:rPr>
+        <w:t>DIGEST ONE-SENTENCE SUMMARY</w:t>
+        <w:br/>
+      </w:r>
+      <w:r>
+        <w:rPr>
+          <w:rFonts w:cs="Arial" w:ascii="Arial" w:hAnsi="Arial"/>
+          <w:lang w:val="en-GB"/>
+        </w:rPr>
+        <w:t>Testing a document which mimics the format of a file we’ve used  before plus CO</w:t>
+      </w:r>
+      <w:r>
+        <w:rPr>
+          <w:rFonts w:cs="Arial" w:ascii="Arial" w:hAnsi="Arial"/>
+          <w:vertAlign w:val="subscript"/>
+          <w:lang w:val="en-GB"/>
+        </w:rPr>
+        <w:t xml:space="preserve">2 </w:t>
+      </w:r>
+      <w:r>
+        <w:rPr>
+          <w:rFonts w:cs="Arial" w:ascii="Arial" w:hAnsi="Arial"/>
+          <w:lang w:val="en-GB"/>
+        </w:rPr>
+        <w:t>and Ca</w:t>
+      </w:r>
+      <w:r>
+        <w:rPr>
+          <w:rFonts w:cs="Arial" w:ascii="Arial" w:hAnsi="Arial"/>
+          <w:vertAlign w:val="superscript"/>
+          <w:lang w:val="en-GB"/>
+        </w:rPr>
+        <w:t>2+</w:t>
+      </w:r>
+      <w:r>
+        <w:rPr>
+          <w:rFonts w:cs="Arial" w:ascii="Arial" w:hAnsi="Arial"/>
+          <w:lang w:val="en-GB"/>
+        </w:rPr>
+        <w:t>.</w:t>
+      </w:r>
+    </w:p>
+    <w:p>
+      <w:pPr>
+        <w:pStyle w:val="Normal"/>
+        <w:spacing w:lineRule="auto" w:line="360"/>
+        <w:rPr/>
+      </w:pPr>
+      <w:bookmarkStart w:id="0" w:name="__DdeLink__42_619500836"/>
+      <w:r>
+        <w:rPr>
           <w:rFonts w:cs="Arial" w:ascii="Arial" w:hAnsi="Arial"/>
           <w:b/>
           <w:szCs w:val="20"/>
@@ -106,6 +131,7 @@
         <w:t>KEYWORDS</w:t>
         <w:br/>
       </w:r>
+      <w:bookmarkEnd w:id="0"/>
       <w:r>
         <w:rPr>
           <w:rFonts w:cs="Arial" w:ascii="Arial" w:hAnsi="Arial"/>
@@ -211,6 +237,7 @@
           <w:rFonts w:cs="Arial" w:ascii="Arial" w:hAnsi="Arial"/>
           <w:position w:val="0"/>
           <w:sz w:val="22"/>
+          <w:sz w:val="22"/>
           <w:szCs w:val="20"/>
           <w:vertAlign w:val="baseline"/>
           <w:lang w:val="en-GB"/>
@@ -223,15 +250,7 @@
           <w:szCs w:val="20"/>
           <w:lang w:val="en-GB"/>
         </w:rPr>
-        <w:t>&amp; 1 &lt; 2</w:t>
-      </w:r>
-      <w:r>
-        <w:rPr>
-          <w:rFonts w:cs="Arial" w:ascii="Arial" w:hAnsi="Arial"/>
-          <w:szCs w:val="20"/>
-          <w:lang w:val="en-GB"/>
-        </w:rPr>
-        <w:t>. Lorem ipsum dolor sit amet, consectetur adipiscing elit, sed do eiusmod tempor incididunt ut labore et dolore magna aliqua. Ut enim ad minim veniam, quis nostrud exercitation ullamco laboris nisi ut aliquip ex ea commodo consequat. Duis aute irure dolor in reprehenderit in voluptate velit esse cillum dolore eu fugiat nulla pariatur. Excepteur sint occaecat cupidatat non proident, sunt in culpa qui officia deserunt mollit anim id est laborum.</w:t>
+        <w:t>&amp; 1 &lt; 2. Lorem ipsum dolor sit amet, consectetur adipiscing elit, sed do eiusmod tempor incididunt ut labore et dolore magna aliqua. Ut enim ad minim veniam, quis nostrud exercitation ullamco laboris nisi ut aliquip ex ea commodo consequat. Duis aute irure dolor in reprehenderit in voluptate velit esse cillum dolore eu fugiat nulla pariatur. Excepteur sint occaecat cupidatat non proident, sunt in culpa qui officia deserunt mollit anim id est laborum.</w:t>
       </w:r>
     </w:p>
     <w:p>
@@ -258,8 +277,8 @@
         </w:rPr>
         <w:t>Oryzias latipes</w:t>
       </w:r>
-      <w:bookmarkStart w:id="0" w:name="_GoBack"/>
-      <w:bookmarkEnd w:id="0"/>
+      <w:bookmarkStart w:id="1" w:name="_GoBack"/>
+      <w:bookmarkEnd w:id="1"/>
       <w:r>
         <w:rPr>
           <w:rFonts w:cs="Arial" w:ascii="Arial" w:hAnsi="Arial"/>

</xml_diff>

<commit_message>
Latest digestparser library, pass in the digest_config and set it in the digest_provider.py
</commit_message>
<xml_diff>
--- a/tests/files_source/DIGEST 99999.docx
+++ b/tests/files_source/DIGEST 99999.docx
@@ -154,7 +154,15 @@
           <w:szCs w:val="20"/>
           <w:lang w:val="en-GB"/>
         </w:rPr>
-        <w:t>FULL ARTICLE DOI</w:t>
+        <w:t>MANUSCRIPT NUMBER</w:t>
+      </w:r>
+      <w:r>
+        <w:rPr>
+          <w:rFonts w:cs="Arial" w:ascii="Arial" w:hAnsi="Arial"/>
+          <w:b/>
+          <w:szCs w:val="20"/>
+          <w:lang w:val="en-GB"/>
+        </w:rPr>
         <w:br/>
       </w:r>
       <w:r>
@@ -163,7 +171,7 @@
           <w:szCs w:val="20"/>
           <w:lang w:val="en-GB"/>
         </w:rPr>
-        <w:t>https://doi.org/10.7554/eLife.99999</w:t>
+        <w:t>99999</w:t>
       </w:r>
     </w:p>
     <w:p>

</xml_diff>